<commit_message>
Mise à jour sur la doc
</commit_message>
<xml_diff>
--- a/Doc/mandat_dinitialisation_du_projet.docx
+++ b/Doc/mandat_dinitialisation_du_projet.docx
@@ -2510,13 +2510,7 @@
               <w:rPr>
                 <w:lang w:val="fr-CH"/>
               </w:rPr>
-              <w:t xml:space="preserve"> </w:t>
-            </w:r>
-            <w:r>
-              <w:rPr>
-                <w:lang w:val="fr-CH"/>
-              </w:rPr>
-              <w:t>2</w:t>
+              <w:t xml:space="preserve"> 2</w:t>
             </w:r>
           </w:p>
         </w:tc>
@@ -2548,13 +2542,7 @@
               <w:rPr>
                 <w:lang w:val="fr-CH"/>
               </w:rPr>
-              <w:t xml:space="preserve"> </w:t>
-            </w:r>
-            <w:r>
-              <w:rPr>
-                <w:lang w:val="fr-CH"/>
-              </w:rPr>
-              <w:t>3</w:t>
+              <w:t xml:space="preserve"> 3</w:t>
             </w:r>
           </w:p>
         </w:tc>
@@ -2586,13 +2574,7 @@
               <w:rPr>
                 <w:lang w:val="fr-CH"/>
               </w:rPr>
-              <w:t xml:space="preserve"> </w:t>
-            </w:r>
-            <w:r>
-              <w:rPr>
-                <w:lang w:val="fr-CH"/>
-              </w:rPr>
-              <w:t>4</w:t>
+              <w:t xml:space="preserve"> 4</w:t>
             </w:r>
           </w:p>
         </w:tc>
@@ -2624,13 +2606,7 @@
               <w:rPr>
                 <w:lang w:val="fr-CH"/>
               </w:rPr>
-              <w:t xml:space="preserve"> </w:t>
-            </w:r>
-            <w:r>
-              <w:rPr>
-                <w:lang w:val="fr-CH"/>
-              </w:rPr>
-              <w:t>5</w:t>
+              <w:t xml:space="preserve"> 5</w:t>
             </w:r>
           </w:p>
         </w:tc>
@@ -2735,16 +2711,8 @@
               <w:rPr>
                 <w:lang w:val="fr-CH"/>
               </w:rPr>
-              <w:t xml:space="preserve">Word, </w:t>
-            </w:r>
-            <w:proofErr w:type="spellStart"/>
-            <w:r>
-              <w:rPr>
-                <w:lang w:val="fr-CH"/>
-              </w:rPr>
-              <w:t>NetBeans</w:t>
-            </w:r>
-            <w:proofErr w:type="spellEnd"/>
+              <w:t>4 périodes</w:t>
+            </w:r>
           </w:p>
         </w:tc>
         <w:tc>
@@ -2767,16 +2735,8 @@
               <w:rPr>
                 <w:lang w:val="fr-CH"/>
               </w:rPr>
-              <w:t xml:space="preserve">Word, </w:t>
-            </w:r>
-            <w:proofErr w:type="spellStart"/>
-            <w:r>
-              <w:rPr>
-                <w:lang w:val="fr-CH"/>
-              </w:rPr>
-              <w:t>NetBeans</w:t>
-            </w:r>
-            <w:proofErr w:type="spellEnd"/>
+              <w:t>4 périodes</w:t>
+            </w:r>
           </w:p>
         </w:tc>
         <w:tc>
@@ -2795,6 +2755,12 @@
                 <w:lang w:val="fr-CH"/>
               </w:rPr>
             </w:pPr>
+            <w:r>
+              <w:rPr>
+                <w:lang w:val="fr-CH"/>
+              </w:rPr>
+              <w:t>4 périodes</w:t>
+            </w:r>
           </w:p>
         </w:tc>
         <w:tc>
@@ -2914,16 +2880,8 @@
               <w:rPr>
                 <w:lang w:val="fr-CH"/>
               </w:rPr>
-              <w:t xml:space="preserve">Word, </w:t>
-            </w:r>
-            <w:proofErr w:type="spellStart"/>
-            <w:r>
-              <w:rPr>
-                <w:lang w:val="fr-CH"/>
-              </w:rPr>
-              <w:t>Netbeans</w:t>
-            </w:r>
-            <w:proofErr w:type="spellEnd"/>
+              <w:t>4 périodes</w:t>
+            </w:r>
           </w:p>
         </w:tc>
         <w:tc>
@@ -2946,16 +2904,8 @@
               <w:rPr>
                 <w:lang w:val="fr-CH"/>
               </w:rPr>
-              <w:t xml:space="preserve">Word, </w:t>
-            </w:r>
-            <w:proofErr w:type="spellStart"/>
-            <w:r>
-              <w:rPr>
-                <w:lang w:val="fr-CH"/>
-              </w:rPr>
-              <w:t>NetBeans</w:t>
-            </w:r>
-            <w:proofErr w:type="spellEnd"/>
+              <w:t>4 périodes</w:t>
+            </w:r>
           </w:p>
         </w:tc>
         <w:tc>
@@ -2974,6 +2924,12 @@
                 <w:lang w:val="fr-CH"/>
               </w:rPr>
             </w:pPr>
+            <w:r>
+              <w:rPr>
+                <w:lang w:val="fr-CH"/>
+              </w:rPr>
+              <w:t>-</w:t>
+            </w:r>
           </w:p>
         </w:tc>
         <w:tc>
@@ -3093,16 +3049,8 @@
               <w:rPr>
                 <w:lang w:val="fr-CH"/>
               </w:rPr>
-              <w:t xml:space="preserve">Word, </w:t>
-            </w:r>
-            <w:proofErr w:type="spellStart"/>
-            <w:r>
-              <w:rPr>
-                <w:lang w:val="fr-CH"/>
-              </w:rPr>
-              <w:t>Netbeans</w:t>
-            </w:r>
-            <w:proofErr w:type="spellEnd"/>
+              <w:t>4 périodes</w:t>
+            </w:r>
           </w:p>
         </w:tc>
         <w:tc>
@@ -3121,28 +3069,12 @@
                 <w:lang w:val="fr-CH"/>
               </w:rPr>
             </w:pPr>
-            <w:proofErr w:type="spellStart"/>
-            <w:r>
-              <w:rPr>
-                <w:lang w:val="fr-CH"/>
-              </w:rPr>
-              <w:t>Putty</w:t>
-            </w:r>
-            <w:proofErr w:type="spellEnd"/>
-            <w:r>
-              <w:rPr>
-                <w:lang w:val="fr-CH"/>
-              </w:rPr>
-              <w:t xml:space="preserve">, </w:t>
-            </w:r>
-            <w:proofErr w:type="spellStart"/>
-            <w:r>
-              <w:rPr>
-                <w:lang w:val="fr-CH"/>
-              </w:rPr>
-              <w:t>Proxmox</w:t>
-            </w:r>
-            <w:proofErr w:type="spellEnd"/>
+            <w:r>
+              <w:rPr>
+                <w:lang w:val="fr-CH"/>
+              </w:rPr>
+              <w:t>4 périodes</w:t>
+            </w:r>
           </w:p>
         </w:tc>
         <w:tc>
@@ -3161,6 +3093,12 @@
                 <w:lang w:val="fr-CH"/>
               </w:rPr>
             </w:pPr>
+            <w:r>
+              <w:rPr>
+                <w:lang w:val="fr-CH"/>
+              </w:rPr>
+              <w:t>4 périodes</w:t>
+            </w:r>
           </w:p>
         </w:tc>
         <w:tc>
@@ -3269,7 +3207,15 @@
         <w:rPr>
           <w:lang w:val="fr-CH"/>
         </w:rPr>
-        <w:t>Locaux, infrastructure informatique, logiciels spécifiques, etc.</w:t>
+        <w:t>Locaux, infrastructure informatique, logiciels s</w:t>
+      </w:r>
+      <w:bookmarkStart w:id="14" w:name="_GoBack"/>
+      <w:bookmarkEnd w:id="14"/>
+      <w:r>
+        <w:rPr>
+          <w:lang w:val="fr-CH"/>
+        </w:rPr>
+        <w:t>pécifiques, etc.</w:t>
       </w:r>
     </w:p>
     <w:p>
@@ -3333,16 +3279,16 @@
           <w:lang w:val="fr-CH"/>
         </w:rPr>
       </w:pPr>
-      <w:bookmarkStart w:id="14" w:name="_Toc352181193"/>
-      <w:bookmarkStart w:id="15" w:name="_Toc388547223"/>
+      <w:bookmarkStart w:id="15" w:name="_Toc352181193"/>
+      <w:bookmarkStart w:id="16" w:name="_Toc388547223"/>
       <w:r>
         <w:rPr>
           <w:lang w:val="fr-CH"/>
         </w:rPr>
         <w:t>Communication</w:t>
       </w:r>
-      <w:bookmarkEnd w:id="14"/>
       <w:bookmarkEnd w:id="15"/>
+      <w:bookmarkEnd w:id="16"/>
     </w:p>
     <w:p>
       <w:pPr>
@@ -3891,10 +3837,8 @@
           <w:lang w:val="fr-CH"/>
         </w:rPr>
       </w:pPr>
-      <w:bookmarkStart w:id="16" w:name="_Toc352181194"/>
-      <w:bookmarkStart w:id="17" w:name="_Toc388547224"/>
-      <w:bookmarkStart w:id="18" w:name="_GoBack"/>
-      <w:bookmarkEnd w:id="18"/>
+      <w:bookmarkStart w:id="17" w:name="_Toc352181194"/>
+      <w:bookmarkStart w:id="18" w:name="_Toc388547224"/>
       <w:r>
         <w:rPr>
           <w:lang w:val="fr-CH"/>
@@ -3902,8 +3846,8 @@
         <w:lastRenderedPageBreak/>
         <w:t>Risques</w:t>
       </w:r>
-      <w:bookmarkEnd w:id="16"/>
       <w:bookmarkEnd w:id="17"/>
+      <w:bookmarkEnd w:id="18"/>
     </w:p>
     <w:tbl>
       <w:tblPr>
@@ -4649,7 +4593,7 @@
             <w:rPr>
               <w:noProof/>
             </w:rPr>
-            <w:t>4</w:t>
+            <w:t>3</w:t>
           </w:r>
           <w:r>
             <w:rPr>
@@ -10525,7 +10469,7 @@
 </file>
 
 <file path=customXml/itemProps1.xml><?xml version="1.0" encoding="utf-8"?>
-<ds:datastoreItem xmlns:ds="http://schemas.openxmlformats.org/officeDocument/2006/customXml" ds:itemID="{05115947-18F4-4D14-916E-376D83D58E86}">
+<ds:datastoreItem xmlns:ds="http://schemas.openxmlformats.org/officeDocument/2006/customXml" ds:itemID="{8D9CB6C1-823E-448C-AAA0-E3F7E26A0F5A}">
   <ds:schemaRefs>
     <ds:schemaRef ds:uri="http://schemas.openxmlformats.org/officeDocument/2006/bibliography"/>
   </ds:schemaRefs>

</xml_diff>

<commit_message>
Annonces depuis la base
</commit_message>
<xml_diff>
--- a/Doc/mandat_dinitialisation_du_projet.docx
+++ b/Doc/mandat_dinitialisation_du_projet.docx
@@ -3097,7 +3097,15 @@
               <w:rPr>
                 <w:lang w:val="fr-CH"/>
               </w:rPr>
-              <w:t>4 périodes</w:t>
+              <w:t>1</w:t>
+            </w:r>
+            <w:bookmarkStart w:id="14" w:name="_GoBack"/>
+            <w:bookmarkEnd w:id="14"/>
+            <w:r>
+              <w:rPr>
+                <w:lang w:val="fr-CH"/>
+              </w:rPr>
+              <w:t xml:space="preserve"> périodes</w:t>
             </w:r>
           </w:p>
         </w:tc>
@@ -3207,15 +3215,7 @@
         <w:rPr>
           <w:lang w:val="fr-CH"/>
         </w:rPr>
-        <w:t>Locaux, infrastructure informatique, logiciels s</w:t>
-      </w:r>
-      <w:bookmarkStart w:id="14" w:name="_GoBack"/>
-      <w:bookmarkEnd w:id="14"/>
-      <w:r>
-        <w:rPr>
-          <w:lang w:val="fr-CH"/>
-        </w:rPr>
-        <w:t>pécifiques, etc.</w:t>
+        <w:t>Locaux, infrastructure informatique, logiciels spécifiques, etc.</w:t>
       </w:r>
     </w:p>
     <w:p>
@@ -3229,35 +3229,7 @@
         <w:rPr>
           <w:lang w:val="fr-CH" w:eastAsia="de-CH"/>
         </w:rPr>
-        <w:t xml:space="preserve">Salle de classe R.1-13, poste de travail sous Windows 10, </w:t>
-      </w:r>
-      <w:proofErr w:type="spellStart"/>
-      <w:r>
-        <w:rPr>
-          <w:lang w:val="fr-CH" w:eastAsia="de-CH"/>
-        </w:rPr>
-        <w:t>EasyPHP</w:t>
-      </w:r>
-      <w:proofErr w:type="spellEnd"/>
-      <w:r>
-        <w:rPr>
-          <w:lang w:val="fr-CH" w:eastAsia="de-CH"/>
-        </w:rPr>
-        <w:t xml:space="preserve">, </w:t>
-      </w:r>
-      <w:proofErr w:type="spellStart"/>
-      <w:r>
-        <w:rPr>
-          <w:lang w:val="fr-CH" w:eastAsia="de-CH"/>
-        </w:rPr>
-        <w:t>Netbeans</w:t>
-      </w:r>
-      <w:proofErr w:type="spellEnd"/>
-      <w:r>
-        <w:rPr>
-          <w:lang w:val="fr-CH" w:eastAsia="de-CH"/>
-        </w:rPr>
-        <w:t>, GIT.</w:t>
+        <w:t>Salle de classe R.1-13, poste de travail sous Windows 10, EasyPHP, Netbeans, GIT.</w:t>
       </w:r>
     </w:p>
     <w:p>
@@ -3297,19 +3269,11 @@
           <w:lang w:val="fr-CH"/>
         </w:rPr>
       </w:pPr>
-      <w:proofErr w:type="spellStart"/>
       <w:r>
         <w:rPr>
           <w:lang w:val="fr-CH"/>
         </w:rPr>
-        <w:t>Reporting</w:t>
-      </w:r>
-      <w:proofErr w:type="spellEnd"/>
-      <w:r>
-        <w:rPr>
-          <w:lang w:val="fr-CH"/>
-        </w:rPr>
-        <w:t xml:space="preserve"> pendant la phase initialisation, information du mandant, </w:t>
+        <w:t xml:space="preserve">Reporting pendant la phase initialisation, information du mandant, </w:t>
       </w:r>
     </w:p>
     <w:p>
@@ -3319,19 +3283,11 @@
           <w:lang w:val="fr-CH"/>
         </w:rPr>
       </w:pPr>
-      <w:proofErr w:type="gramStart"/>
       <w:r>
         <w:rPr>
           <w:lang w:val="fr-CH"/>
         </w:rPr>
-        <w:t>information</w:t>
-      </w:r>
-      <w:proofErr w:type="gramEnd"/>
-      <w:r>
-        <w:rPr>
-          <w:lang w:val="fr-CH"/>
-        </w:rPr>
-        <w:t xml:space="preserve"> des services concernés et des parties prenantes</w:t>
+        <w:t>information des services concernés et des parties prenantes</w:t>
       </w:r>
     </w:p>
     <w:tbl>
@@ -3483,19 +3439,11 @@
                 <w:lang w:val="fr-CH"/>
               </w:rPr>
             </w:pPr>
-            <w:proofErr w:type="spellStart"/>
-            <w:r>
-              <w:rPr>
-                <w:lang w:val="fr-CH"/>
-              </w:rPr>
-              <w:t>Moy-en</w:t>
-            </w:r>
-            <w:proofErr w:type="spellEnd"/>
-            <w:r>
-              <w:rPr>
-                <w:lang w:val="fr-CH"/>
-              </w:rPr>
-              <w:t xml:space="preserve"> / Support</w:t>
+            <w:r>
+              <w:rPr>
+                <w:lang w:val="fr-CH"/>
+              </w:rPr>
+              <w:t>Moy-en / Support</w:t>
             </w:r>
           </w:p>
         </w:tc>
@@ -4018,14 +3966,12 @@
                 <w:lang w:val="fr-CH"/>
               </w:rPr>
             </w:pPr>
-            <w:proofErr w:type="spellStart"/>
             <w:r>
               <w:rPr>
                 <w:lang w:val="fr-CH"/>
               </w:rPr>
               <w:t>Delai</w:t>
             </w:r>
-            <w:proofErr w:type="spellEnd"/>
           </w:p>
         </w:tc>
       </w:tr>
@@ -10469,7 +10415,7 @@
 </file>
 
 <file path=customXml/itemProps1.xml><?xml version="1.0" encoding="utf-8"?>
-<ds:datastoreItem xmlns:ds="http://schemas.openxmlformats.org/officeDocument/2006/customXml" ds:itemID="{8D9CB6C1-823E-448C-AAA0-E3F7E26A0F5A}">
+<ds:datastoreItem xmlns:ds="http://schemas.openxmlformats.org/officeDocument/2006/customXml" ds:itemID="{669917C8-23B6-44B8-AF21-F479A807A6B4}">
   <ds:schemaRefs>
     <ds:schemaRef ds:uri="http://schemas.openxmlformats.org/officeDocument/2006/bibliography"/>
   </ds:schemaRefs>

</xml_diff>